<commit_message>
VG - add Japanese file
</commit_message>
<xml_diff>
--- a/よろしく　おねがいします1.docx
+++ b/よろしく　おねがいします1.docx
@@ -12,89 +12,402 @@
         <w:rPr>
           <w:lang w:val="en-US"/>
         </w:rPr>
-        <w:t xml:space="preserve">Điều gì sẽ xảy ra nếu bạn đọc một tài liệu của khách hàng cung cấp bằng tiếng nước ngoài trong khi bạn không giỏi về ngôn ngữ đó lắm? Điều gì sẽ xảy ra nếu bạn làm việc ở một đất nước mà chẳng hiểu gì về văn hóa, lịch sử hay chí ít là ngôn ngữ của đất nước đó? Mỗi người sẽ có những câu trả lời khác nhau cho câu hỏi này. </w:t>
-      </w:r>
-    </w:p>
-    <w:p>
-      <w:pPr>
-        <w:rPr>
-          <w:lang w:val="en-US"/>
-        </w:rPr>
-      </w:pPr>
-      <w:r>
-        <w:rPr>
-          <w:lang w:val="en-US"/>
-        </w:rPr>
-        <w:t xml:space="preserve"> </w:t>
-      </w:r>
-      <w:r>
-        <w:rPr>
-          <w:lang w:val="en-US"/>
-        </w:rPr>
-        <w:t>Tôi tên là Thuần, năm nay 27 tuổi và hiện tôi đang làm việc c</w:t>
-      </w:r>
-      <w:r>
-        <w:rPr>
-          <w:lang w:val="en-US"/>
-        </w:rPr>
-        <w:t>ho công ty FPT Software.</w:t>
-      </w:r>
+        <w:t>Cái cặp này giá 7.300 yên.</w:t>
+      </w:r>
+    </w:p>
+    <w:p>
+      <w:pPr>
+        <w:rPr>
+          <w:lang w:val="en-US"/>
+        </w:rPr>
+      </w:pPr>
+      <w:r>
+        <w:rPr>
+          <w:lang w:val="en-US"/>
+        </w:rPr>
+        <w:t>Cái camera này giá 25.800 yên</w:t>
+      </w:r>
+    </w:p>
+    <w:p>
+      <w:pPr>
+        <w:rPr>
+          <w:lang w:val="en-US"/>
+        </w:rPr>
+      </w:pPr>
+      <w:r>
+        <w:rPr>
+          <w:lang w:val="en-US"/>
+        </w:rPr>
+        <w:t>Cái máy tính này giá 243.000 yên</w:t>
+      </w:r>
+    </w:p>
+    <w:p>
+      <w:pPr>
+        <w:rPr>
+          <w:lang w:val="en-US"/>
+        </w:rPr>
+      </w:pPr>
+      <w:r>
+        <w:rPr>
+          <w:lang w:val="en-US"/>
+        </w:rPr>
+        <w:t>Cái xe hơi này giá 4.500.000 yên</w:t>
+      </w:r>
+    </w:p>
+    <w:p>
+      <w:pPr>
+        <w:rPr>
+          <w:lang w:val="en-US"/>
+        </w:rPr>
+      </w:pPr>
+      <w:r>
+        <w:rPr>
+          <w:lang w:val="en-US"/>
+        </w:rPr>
+        <w:t>3.</w:t>
+      </w:r>
+    </w:p>
+    <w:p>
+      <w:pPr>
+        <w:rPr>
+          <w:lang w:val="en-US"/>
+        </w:rPr>
+      </w:pPr>
+      <w:r>
+        <w:rPr>
+          <w:lang w:val="en-US"/>
+        </w:rPr>
+        <w:t>1&gt; Cái đồng hồ kia của nước nào vậy?</w:t>
+      </w:r>
+    </w:p>
+    <w:p>
+      <w:pPr>
+        <w:rPr>
+          <w:lang w:val="en-US"/>
+        </w:rPr>
+      </w:pPr>
+      <w:r>
+        <w:rPr>
+          <w:lang w:val="en-US"/>
+        </w:rPr>
+        <w:t>Đó là đồng hồ của Nhật.</w:t>
+      </w:r>
+    </w:p>
+    <w:p>
+      <w:pPr>
+        <w:rPr>
+          <w:lang w:val="en-US"/>
+        </w:rPr>
+      </w:pPr>
+      <w:r>
+        <w:rPr>
+          <w:lang w:val="en-US"/>
+        </w:rPr>
+        <w:t>2&gt; Cô Maria đến từ nước nào vậy?</w:t>
+      </w:r>
+    </w:p>
+    <w:p>
+      <w:pPr>
+        <w:rPr>
+          <w:lang w:val="en-US"/>
+        </w:rPr>
+      </w:pPr>
+      <w:r>
+        <w:rPr>
+          <w:lang w:val="en-US"/>
+        </w:rPr>
+        <w:t>Cô ấy đến từ Brazin</w:t>
+      </w:r>
+    </w:p>
+    <w:p>
+      <w:pPr>
+        <w:rPr>
+          <w:lang w:val="en-US"/>
+        </w:rPr>
+      </w:pPr>
+      <w:r>
+        <w:rPr>
+          <w:lang w:val="en-US"/>
+        </w:rPr>
+        <w:t>3&gt; Bawaa là công ty gì vậy?</w:t>
+      </w:r>
+    </w:p>
+    <w:p>
+      <w:pPr>
+        <w:rPr>
+          <w:lang w:val="en-US"/>
+        </w:rPr>
+      </w:pPr>
+      <w:r>
+        <w:rPr>
+          <w:lang w:val="en-US"/>
+        </w:rPr>
+        <w:t>Nó là công ty máy tính.</w:t>
+      </w:r>
+    </w:p>
+    <w:p>
+      <w:pPr>
+        <w:rPr>
+          <w:lang w:val="en-US"/>
+        </w:rPr>
+      </w:pPr>
+      <w:r>
+        <w:rPr>
+          <w:lang w:val="en-US"/>
+        </w:rPr>
+        <w:t>4&gt; Xin lỗi, vui lòng cho tôi xem chai rượu vang kia.</w:t>
+      </w:r>
+    </w:p>
+    <w:p>
+      <w:pPr>
+        <w:rPr>
+          <w:lang w:val="en-US"/>
+        </w:rPr>
+      </w:pPr>
+      <w:r>
+        <w:rPr>
+          <w:lang w:val="en-US"/>
+        </w:rPr>
+        <w:t>Xin mời</w:t>
+      </w:r>
+    </w:p>
+    <w:p>
+      <w:pPr>
+        <w:rPr>
+          <w:lang w:val="en-US"/>
+        </w:rPr>
+      </w:pPr>
+      <w:r>
+        <w:rPr>
+          <w:lang w:val="en-US"/>
+        </w:rPr>
+        <w:t>Chai rượu vang của nước nào vậy?</w:t>
+      </w:r>
+    </w:p>
+    <w:p>
+      <w:pPr>
+        <w:rPr>
+          <w:lang w:val="en-US"/>
+        </w:rPr>
+      </w:pPr>
+      <w:r>
+        <w:rPr>
+          <w:lang w:val="en-US"/>
+        </w:rPr>
+        <w:t>Ồ, cho tôi lấy chai này.</w:t>
+      </w:r>
+    </w:p>
+    <w:p>
+      <w:pPr>
+        <w:rPr>
+          <w:lang w:val="en-US"/>
+        </w:rPr>
+      </w:pPr>
+      <w:r>
+        <w:rPr>
+          <w:lang w:val="en-US"/>
+        </w:rPr>
+        <w:t>4.</w:t>
+      </w:r>
+    </w:p>
+    <w:p>
+      <w:pPr>
+        <w:rPr>
+          <w:lang w:val="en-US"/>
+        </w:rPr>
+      </w:pPr>
+      <w:r>
+        <w:rPr>
+          <w:lang w:val="en-US"/>
+        </w:rPr>
+        <w:t>1&gt; Quầy bán camera nằm ở tầng mấy vậy?</w:t>
+      </w:r>
+    </w:p>
+    <w:p>
+      <w:pPr>
+        <w:rPr>
+          <w:lang w:val="en-US"/>
+        </w:rPr>
+      </w:pPr>
+      <w:r>
+        <w:rPr>
+          <w:lang w:val="en-US"/>
+        </w:rPr>
+        <w:t>Nó nằm ở tầng 3.</w:t>
+      </w:r>
+    </w:p>
+    <w:p>
+      <w:pPr>
+        <w:rPr>
+          <w:lang w:val="en-US"/>
+        </w:rPr>
+      </w:pPr>
+      <w:r>
+        <w:rPr>
+          <w:lang w:val="en-US"/>
+        </w:rPr>
+        <w:t>2&gt; Kia là café của nước nào vậy?</w:t>
+      </w:r>
+    </w:p>
+    <w:p>
+      <w:pPr>
+        <w:rPr>
+          <w:lang w:val="fr-FR"/>
+        </w:rPr>
+      </w:pPr>
+      <w:r>
+        <w:rPr>
+          <w:lang w:val="fr-FR"/>
+        </w:rPr>
+        <w:t>Café của Brazin.</w:t>
+      </w:r>
+    </w:p>
+    <w:p>
+      <w:pPr>
+        <w:rPr>
+          <w:lang w:val="fr-FR"/>
+        </w:rPr>
+      </w:pPr>
+      <w:r>
+        <w:rPr>
+          <w:lang w:val="fr-FR"/>
+        </w:rPr>
+        <w:t xml:space="preserve">3&gt; </w:t>
+      </w:r>
+    </w:p>
+    <w:p>
+      <w:pPr>
+        <w:rPr>
+          <w:lang w:val="fr-FR"/>
+        </w:rPr>
+      </w:pPr>
+      <w:r>
+        <w:rPr>
+          <w:lang w:val="fr-FR"/>
+        </w:rPr>
+        <w:t>4&gt; MT là công ty gì vậy?</w:t>
+      </w:r>
+    </w:p>
+    <w:p>
+      <w:pPr>
+        <w:rPr>
+          <w:lang w:val="fr-FR"/>
+        </w:rPr>
+      </w:pPr>
+      <w:r>
+        <w:rPr>
+          <w:lang w:val="fr-FR"/>
+        </w:rPr>
+        <w:t>MT là công ty thuốc lá.</w:t>
+      </w:r>
+    </w:p>
+    <w:p>
+      <w:pPr>
+        <w:rPr>
+          <w:lang w:val="fr-FR"/>
+        </w:rPr>
+      </w:pPr>
+      <w:r>
+        <w:rPr>
+          <w:lang w:val="fr-FR"/>
+        </w:rPr>
+        <w:t>5&gt; Chiếc đồng hồ kia giá bao nhiêu vậy ?</w:t>
+      </w:r>
+    </w:p>
+    <w:p>
+      <w:pPr>
+        <w:rPr>
+          <w:lang w:val="fr-FR"/>
+        </w:rPr>
+      </w:pPr>
+      <w:r>
+        <w:rPr>
+          <w:lang w:val="fr-FR"/>
+        </w:rPr>
+        <w:t>Nó có giá là 18.800 yên.</w:t>
+      </w:r>
+    </w:p>
+    <w:p>
+      <w:pPr>
+        <w:rPr>
+          <w:lang w:val="fr-FR"/>
+        </w:rPr>
+      </w:pPr>
+      <w:r>
+        <w:rPr>
+          <w:lang w:val="fr-FR"/>
+        </w:rPr>
+        <w:t>5.</w:t>
+      </w:r>
+    </w:p>
+    <w:p>
+      <w:pPr>
+        <w:rPr>
+          <w:lang w:val="fr-FR"/>
+        </w:rPr>
+      </w:pPr>
+      <w:r>
+        <w:rPr>
+          <w:lang w:val="fr-FR"/>
+        </w:rPr>
+        <w:t>1&gt;</w:t>
+      </w:r>
+      <w:r>
+        <w:rPr>
+          <w:lang w:val="fr-FR"/>
+        </w:rPr>
+        <w:t xml:space="preserve"> Yonunen là công ty gì vậy ?</w:t>
+      </w:r>
+    </w:p>
+    <w:p>
+      <w:pPr>
+        <w:rPr>
+          <w:lang w:val="fr-FR"/>
+        </w:rPr>
+      </w:pPr>
+      <w:r>
+        <w:rPr>
+          <w:lang w:val="fr-FR"/>
+        </w:rPr>
+        <w:t>2&gt; Yonunen là công ty socola.</w:t>
+      </w:r>
+    </w:p>
+    <w:p>
+      <w:pPr>
+        <w:rPr>
+          <w:lang w:val="fr-FR"/>
+        </w:rPr>
+      </w:pPr>
+      <w:r>
+        <w:rPr>
+          <w:lang w:val="fr-FR"/>
+        </w:rPr>
+        <w:lastRenderedPageBreak/>
+        <w:t>3&gt; Cái cặp này giá bao nhiêu vậy ?</w:t>
+      </w:r>
+    </w:p>
+    <w:p>
+      <w:pPr>
+        <w:rPr>
+          <w:lang w:val="fr-FR"/>
+        </w:rPr>
+      </w:pPr>
+      <w:r>
+        <w:rPr>
+          <w:lang w:val="fr-FR"/>
+        </w:rPr>
+        <w:t>4&gt; Cái thang máy nằm ở đâu vậy ?</w:t>
+      </w:r>
+    </w:p>
+    <w:p>
+      <w:pPr>
+        <w:rPr>
+          <w:rFonts w:hint="eastAsia"/>
+          <w:lang w:val="fr-FR"/>
+        </w:rPr>
+      </w:pPr>
       <w:bookmarkStart w:id="0" w:name="_GoBack"/>
       <w:bookmarkEnd w:id="0"/>
-      <w:r>
-        <w:rPr>
-          <w:lang w:val="en-US"/>
-        </w:rPr>
-        <w:t xml:space="preserve"> </w:t>
-      </w:r>
-      <w:r>
-        <w:rPr>
-          <w:lang w:val="en-US"/>
-        </w:rPr>
-        <w:t>Trước khi vào làm tại công ty ,tôi không hề biết tiếng Nhật, tiếng Anh là ngôn ngữ thứ hai của tôi</w:t>
-      </w:r>
-      <w:r>
-        <w:rPr>
-          <w:lang w:val="en-US"/>
-        </w:rPr>
-        <w:t>.</w:t>
-      </w:r>
-      <w:r>
-        <w:rPr>
-          <w:lang w:val="en-US"/>
-        </w:rPr>
-        <w:t xml:space="preserve"> Tuy nhiên d</w:t>
-      </w:r>
-      <w:r>
-        <w:rPr>
-          <w:lang w:val="en-US"/>
-        </w:rPr>
-        <w:t>o yêu cầu công việc, tôi phải tiếp xúc khá nhiều với tiếng Nhật trong quá trình làm việ</w:t>
-      </w:r>
-      <w:r>
-        <w:rPr>
-          <w:lang w:val="en-US"/>
-        </w:rPr>
-        <w:t xml:space="preserve">c. Điều này đã khiến tôi gặp một số khó khăn trong việc </w:t>
-      </w:r>
-      <w:r>
-        <w:rPr>
-          <w:lang w:val="en-US"/>
-        </w:rPr>
-        <w:t xml:space="preserve">đọc và </w:t>
-      </w:r>
-      <w:r>
-        <w:rPr>
-          <w:lang w:val="en-US"/>
-        </w:rPr>
-        <w:t xml:space="preserve">hiểu các yêu cầu của khách hàng. Do đó, </w:t>
-      </w:r>
-      <w:r>
-        <w:rPr>
-          <w:lang w:val="en-US"/>
-        </w:rPr>
-        <w:t>ngay khi biết công ty có khóa đào tạo tiếng nhật dành cho kĩ sư cầu nối, tôi đã đăng kí tham gia. Mục đích của tôi khi tham gia khóa học này là nâng cao khả năng tiếng nhật. Bên cạnh đó, thông qua khóa học tôi cũng muốn trau dồi kiến thức về văn hóa, lịch sử của đất nước mặt trời mọc cũng như tác phong làm việc nghiêm túc kỷ luật của người nhật. Điều này rất quan trọng với tôi trong công việc vì tôi biết rằng chính sự kỉ luật, nghiêm túc đó nên Nhật mới là quốc gia phát triển đứng đầu về công nghệ.</w:t>
-      </w:r>
     </w:p>
     <w:sectPr>
       <w:pgSz w:w="11906" w:h="16838"/>

</xml_diff>